<commit_message>
scrieti cat % stie fiecare ca e facut
</commit_message>
<xml_diff>
--- a/proiect.docx
+++ b/proiect.docx
@@ -28,6 +28,12 @@
           <w:lang w:val="ro-RO"/>
         </w:rPr>
         <w:t xml:space="preserve"> – 50%</w:t>
+      </w:r>
+      <w:r>
+        <w:rPr>
+          <w:lang w:val="ro-RO"/>
+        </w:rPr>
+        <w:t xml:space="preserve">  </w:t>
       </w:r>
     </w:p>
     <w:p>

</xml_diff>

<commit_message>
Etapele dezvolatarii si contributia (in procente) a fiecaruia. Mai adaugati va rog o idee doua daca aveti, sau rearanjati procentele.
</commit_message>
<xml_diff>
--- a/proiect.docx
+++ b/proiect.docx
@@ -385,6 +385,12 @@
         <w:rPr>
           <w:lang w:val="ro-RO"/>
         </w:rPr>
+        <w:t xml:space="preserve"> </w:t>
+      </w:r>
+      <w:r>
+        <w:rPr>
+          <w:lang w:val="ro-RO"/>
+        </w:rPr>
         <w:t>0%</w:t>
       </w:r>
     </w:p>
@@ -417,7 +423,16 @@
         <w:t>Să se precizeze (ca procentaj) contribuţia fiecărui membru al echipei la realizarea proiectului.</w:t>
       </w:r>
       <w:r>
-        <w:t xml:space="preserve"> 0%</w:t>
+        <w:t xml:space="preserve"> </w:t>
+      </w:r>
+      <w:r>
+        <w:t>100</w:t>
+      </w:r>
+      <w:r>
+        <w:t>%</w:t>
+      </w:r>
+      <w:r>
+        <w:t xml:space="preserve"> - @see Echipa.docx</w:t>
       </w:r>
     </w:p>
     <w:sectPr>

</xml_diff>